<commit_message>
Add files via upload (#19)
</commit_message>
<xml_diff>
--- a/docs/project_2_report.docx
+++ b/docs/project_2_report.docx
@@ -238,6 +238,19 @@
     </w:p>
     <w:p>
       <w:pPr>
+        <w:rPr>
+          <w:b/>
+        </w:rPr>
+      </w:pPr>
+      <w:r>
+        <w:rPr>
+          <w:b/>
+        </w:rPr>
+        <w:t>We have done this assignment completely on our own. We have not copied it, nor have we given our solution to anyone else. We understand that if we are involved in plagiarism or cheating we will have to sign an official form that we have cheated and that this form will be stored in our official university records. We also understand that we will receive a grade of 0 for the involved assignment and our grades will be reduced by one level (e.g., from A to A- or from B+ to B) for our first offense, and that we will receive a grade of “F” for the course for any additional offense of any kind.</w:t>
+      </w:r>
+    </w:p>
+    <w:p>
+      <w:pPr>
         <w:jc w:val="right"/>
         <w:rPr>
           <w:b/>
@@ -246,55 +259,6 @@
     </w:p>
     <w:p>
       <w:pPr>
-        <w:jc w:val="right"/>
-        <w:rPr>
-          <w:b/>
-        </w:rPr>
-      </w:pPr>
-    </w:p>
-    <w:p>
-      <w:pPr>
-        <w:jc w:val="right"/>
-        <w:rPr>
-          <w:b/>
-        </w:rPr>
-      </w:pPr>
-    </w:p>
-    <w:p>
-      <w:pPr>
-        <w:jc w:val="right"/>
-        <w:rPr>
-          <w:b/>
-        </w:rPr>
-      </w:pPr>
-    </w:p>
-    <w:p>
-      <w:pPr>
-        <w:jc w:val="right"/>
-        <w:rPr>
-          <w:b/>
-        </w:rPr>
-      </w:pPr>
-    </w:p>
-    <w:p>
-      <w:pPr>
-        <w:jc w:val="right"/>
-        <w:rPr>
-          <w:b/>
-        </w:rPr>
-      </w:pPr>
-    </w:p>
-    <w:p>
-      <w:pPr>
-        <w:jc w:val="right"/>
-        <w:rPr>
-          <w:b/>
-        </w:rPr>
-      </w:pPr>
-    </w:p>
-    <w:p>
-      <w:pPr>
-        <w:jc w:val="right"/>
         <w:rPr>
           <w:b/>
         </w:rPr>
@@ -458,24 +422,24 @@
           <w:rFonts w:ascii="Times New Roman" w:hAnsi="Times New Roman" w:cs="Times New Roman"/>
           <w:sz w:val="22"/>
         </w:rPr>
-        <w:t>Ashish Karade</w:t>
-      </w:r>
-    </w:p>
-    <w:p>
-      <w:pPr>
-        <w:outlineLvl w:val="0"/>
-        <w:rPr>
-          <w:rFonts w:ascii="Times New Roman" w:hAnsi="Times New Roman" w:cs="Times New Roman"/>
-        </w:rPr>
-      </w:pPr>
-    </w:p>
-    <w:p>
-      <w:pPr>
-        <w:outlineLvl w:val="0"/>
-        <w:rPr>
-          <w:rFonts w:ascii="Times New Roman" w:hAnsi="Times New Roman" w:cs="Times New Roman"/>
-        </w:rPr>
-      </w:pPr>
+        <w:t>A</w:t>
+      </w:r>
+      <w:r>
+        <w:rPr>
+          <w:rFonts w:ascii="Times New Roman" w:hAnsi="Times New Roman" w:cs="Times New Roman"/>
+          <w:sz w:val="22"/>
+        </w:rPr>
+        <w:t>x</w:t>
+      </w:r>
+      <w:bookmarkStart w:id="0" w:name="_GoBack"/>
+      <w:bookmarkEnd w:id="0"/>
+      <w:r>
+        <w:rPr>
+          <w:rFonts w:ascii="Times New Roman" w:hAnsi="Times New Roman" w:cs="Times New Roman"/>
+          <w:sz w:val="22"/>
+        </w:rPr>
+        <w:t>shish Karade</w:t>
+      </w:r>
     </w:p>
     <w:p>
       <w:pPr>
@@ -981,7 +945,7 @@
           <w:rFonts w:ascii="Times New Roman" w:hAnsi="Times New Roman" w:cs="Times New Roman"/>
         </w:rPr>
       </w:pPr>
-      <w:bookmarkStart w:id="0" w:name="Introduction"/>
+      <w:bookmarkStart w:id="1" w:name="Introduction"/>
       <w:r>
         <w:rPr>
           <w:rFonts w:ascii="Times New Roman" w:hAnsi="Times New Roman" w:cs="Times New Roman"/>
@@ -995,7 +959,7 @@
         </w:rPr>
         <w:t xml:space="preserve"> </w:t>
       </w:r>
-      <w:bookmarkEnd w:id="0"/>
+      <w:bookmarkEnd w:id="1"/>
       <w:r>
         <w:rPr>
           <w:rFonts w:ascii="Times New Roman" w:hAnsi="Times New Roman" w:cs="Times New Roman"/>
@@ -1029,7 +993,7 @@
           <w:rFonts w:ascii="Times New Roman" w:hAnsi="Times New Roman" w:cs="Times New Roman"/>
         </w:rPr>
       </w:pPr>
-      <w:bookmarkStart w:id="1" w:name="Procedures"/>
+      <w:bookmarkStart w:id="2" w:name="Procedures"/>
       <w:r>
         <w:rPr>
           <w:rFonts w:ascii="Times New Roman" w:hAnsi="Times New Roman" w:cs="Times New Roman"/>
@@ -1037,7 +1001,7 @@
         </w:rPr>
         <w:t>Procedures</w:t>
       </w:r>
-      <w:bookmarkEnd w:id="1"/>
+      <w:bookmarkEnd w:id="2"/>
       <w:r>
         <w:rPr>
           <w:rFonts w:ascii="Times New Roman" w:hAnsi="Times New Roman" w:cs="Times New Roman"/>
@@ -1056,14 +1020,14 @@
         </w:rPr>
         <w:t xml:space="preserve">2.1 </w:t>
       </w:r>
-      <w:bookmarkStart w:id="2" w:name="ENROLL_GRAD"/>
+      <w:bookmarkStart w:id="3" w:name="ENROLL_GRAD"/>
       <w:r>
         <w:rPr>
           <w:rFonts w:ascii="Times New Roman" w:hAnsi="Times New Roman" w:cs="Times New Roman"/>
         </w:rPr>
         <w:t xml:space="preserve">ENROLL_GRAD </w:t>
       </w:r>
-      <w:bookmarkEnd w:id="2"/>
+      <w:bookmarkEnd w:id="3"/>
       <w:r>
         <w:rPr>
           <w:rFonts w:ascii="Times New Roman" w:hAnsi="Times New Roman" w:cs="Times New Roman"/>
@@ -2109,15 +2073,18 @@
           <w:tab w:val="num" w:pos="450"/>
         </w:tabs>
         <w:ind w:left="360"/>
-      </w:pPr>
-      <w:bookmarkStart w:id="3" w:name="Triggers"/>
+        <w:rPr>
+          <w:rFonts w:ascii="Times New Roman" w:hAnsi="Times New Roman" w:cs="Times New Roman"/>
+        </w:rPr>
+      </w:pPr>
+      <w:bookmarkStart w:id="4" w:name="Triggers"/>
       <w:r>
         <w:rPr>
           <w:rFonts w:ascii="Times New Roman" w:hAnsi="Times New Roman" w:cs="Times New Roman"/>
         </w:rPr>
         <w:t>Triggers</w:t>
       </w:r>
-      <w:bookmarkEnd w:id="3"/>
+      <w:bookmarkEnd w:id="4"/>
       <w:r>
         <w:rPr>
           <w:rFonts w:ascii="Times New Roman" w:hAnsi="Times New Roman" w:cs="Times New Roman"/>
@@ -2150,6 +2117,11 @@
           <w:rFonts w:ascii="Times New Roman" w:hAnsi="Times New Roman" w:cs="Times New Roman"/>
         </w:rPr>
         <w:br/>
+      </w:r>
+      <w:r>
+        <w:rPr>
+          <w:rFonts w:ascii="Times New Roman" w:hAnsi="Times New Roman" w:cs="Times New Roman"/>
+        </w:rPr>
         <w:t xml:space="preserve">Objective: To prevent deletion from the STUDENTS table without proper logging. </w:t>
       </w:r>
       <w:r>
@@ -2163,6 +2135,9 @@
     <w:p>
       <w:pPr>
         <w:ind w:left="1080" w:hanging="720"/>
+        <w:rPr>
+          <w:rFonts w:ascii="Times New Roman" w:hAnsi="Times New Roman" w:cs="Times New Roman"/>
+        </w:rPr>
       </w:pPr>
       <w:r>
         <w:rPr>
@@ -2171,25 +2146,43 @@
         <w:t xml:space="preserve">      </w:t>
       </w:r>
       <w:r>
+        <w:rPr>
+          <w:rFonts w:ascii="Times New Roman" w:hAnsi="Times New Roman" w:cs="Times New Roman"/>
+        </w:rPr>
         <w:t>3.1</w:t>
       </w:r>
       <w:r>
+        <w:rPr>
+          <w:rFonts w:ascii="Times New Roman" w:hAnsi="Times New Roman" w:cs="Times New Roman"/>
+        </w:rPr>
         <w:t xml:space="preserve">.1 Declaration of variables The trigger declares two variables: </w:t>
       </w:r>
     </w:p>
     <w:p>
       <w:pPr>
         <w:ind w:left="1080"/>
-      </w:pPr>
-      <w:r>
+        <w:rPr>
+          <w:rFonts w:ascii="Times New Roman" w:hAnsi="Times New Roman" w:cs="Times New Roman"/>
+        </w:rPr>
+      </w:pPr>
+      <w:r>
+        <w:rPr>
+          <w:rFonts w:ascii="Times New Roman" w:hAnsi="Times New Roman" w:cs="Times New Roman"/>
+        </w:rPr>
         <w:t xml:space="preserve">- CURRENT_COUNT: To store the count of classes for the student in the current semester. </w:t>
       </w:r>
     </w:p>
     <w:p>
       <w:pPr>
         <w:ind w:left="1080"/>
-      </w:pPr>
-      <w:r>
+        <w:rPr>
+          <w:rFonts w:ascii="Times New Roman" w:hAnsi="Times New Roman" w:cs="Times New Roman"/>
+        </w:rPr>
+      </w:pPr>
+      <w:r>
+        <w:rPr>
+          <w:rFonts w:ascii="Times New Roman" w:hAnsi="Times New Roman" w:cs="Times New Roman"/>
+        </w:rPr>
         <w:t>- LAST_COUNT: To store the total count of classes the student is enrolled in.</w:t>
       </w:r>
     </w:p>
@@ -2601,14 +2594,14 @@
           <w:rFonts w:ascii="Times New Roman" w:hAnsi="Times New Roman" w:cs="Times New Roman"/>
         </w:rPr>
       </w:pPr>
-      <w:bookmarkStart w:id="4" w:name="Conclusion"/>
+      <w:bookmarkStart w:id="5" w:name="Conclusion"/>
       <w:r>
         <w:rPr>
           <w:rFonts w:ascii="Times New Roman" w:hAnsi="Times New Roman" w:cs="Times New Roman"/>
         </w:rPr>
         <w:t xml:space="preserve">Conclusion </w:t>
       </w:r>
-      <w:bookmarkEnd w:id="4"/>
+      <w:bookmarkEnd w:id="5"/>
       <w:r>
         <w:rPr>
           <w:rFonts w:ascii="Times New Roman" w:hAnsi="Times New Roman" w:cs="Times New Roman"/>
@@ -3910,18 +3903,7 @@
           <w:sz w:val="18"/>
           <w:szCs w:val="18"/>
         </w:rPr>
-        <w:t> was primarily responsible for developing the mockup user interface for a student registration system, creating the overall archite</w:t>
-      </w:r>
-      <w:bookmarkStart w:id="5" w:name="_GoBack"/>
-      <w:bookmarkEnd w:id="5"/>
-      <w:r>
-        <w:rPr>
-          <w:rFonts w:ascii="Times New Roman" w:hAnsi="Times New Roman" w:cs="Times New Roman"/>
-          <w:color w:val="000000"/>
-          <w:sz w:val="18"/>
-          <w:szCs w:val="18"/>
-        </w:rPr>
-        <w:t>cture and design of the application, and ensuring that the UI meets all of the project requirements</w:t>
+        <w:t> was primarily responsible for developing the mockup user interface for a student registration system, creating the overall architecture and design of the application, and ensuring that the UI meets all of the project requirements</w:t>
       </w:r>
     </w:p>
     <w:sectPr>
@@ -5902,7 +5884,7 @@
 </file>
 
 <file path=customXml/itemProps1.xml><?xml version="1.0" encoding="utf-8"?>
-<ds:datastoreItem xmlns:ds="http://schemas.openxmlformats.org/officeDocument/2006/customXml" ds:itemID="{77730891-4A9F-5144-949A-F2C68793A27A}">
+<ds:datastoreItem xmlns:ds="http://schemas.openxmlformats.org/officeDocument/2006/customXml" ds:itemID="{965F5C77-5059-FD4C-BF5A-A831342C3610}">
   <ds:schemaRefs>
     <ds:schemaRef ds:uri="http://schemas.openxmlformats.org/officeDocument/2006/bibliography"/>
   </ds:schemaRefs>

</xml_diff>